<commit_message>
added notes for K-Sum
</commit_message>
<xml_diff>
--- a/MYNotes.docx
+++ b/MYNotes.docx
@@ -35,8 +35,6 @@
       <w:r>
         <w:t>)</w:t>
       </w:r>
-      <w:bookmarkStart w:id="0" w:name="_GoBack"/>
-      <w:bookmarkEnd w:id="0"/>
     </w:p>
     <w:p>
       <w:pPr>
@@ -47,7 +45,34 @@
         </w:numPr>
       </w:pPr>
       <w:r>
-        <w:t>Functor(Function Objects)?</w:t>
+        <w:t>Functor(Function Objects)</w:t>
+      </w:r>
+      <w:r>
+        <w:t xml:space="preserve"> and function pointers</w:t>
+      </w:r>
+      <w:r>
+        <w:t xml:space="preserve"> and </w:t>
+      </w:r>
+      <w:r>
+        <w:t>lambda</w:t>
+      </w:r>
+      <w:r>
+        <w:t xml:space="preserve"> function</w:t>
+      </w:r>
+      <w:r>
+        <w:t>?</w:t>
+      </w:r>
+    </w:p>
+    <w:p>
+      <w:pPr>
+        <w:pStyle w:val="a3"/>
+        <w:numPr>
+          <w:ilvl w:val="0"/>
+          <w:numId w:val="2"/>
+        </w:numPr>
+      </w:pPr>
+      <w:r>
+        <w:t xml:space="preserve">Generic Programming: Template, </w:t>
       </w:r>
     </w:p>
     <w:p>
@@ -95,6 +120,29 @@
       <w:r>
         <w:t>Fibonacci Number and dynamic programming: ClimbStairs</w:t>
       </w:r>
+    </w:p>
+    <w:p>
+      <w:pPr>
+        <w:pStyle w:val="a3"/>
+        <w:numPr>
+          <w:ilvl w:val="0"/>
+          <w:numId w:val="3"/>
+        </w:numPr>
+      </w:pPr>
+      <w:r>
+        <w:t>K-Sum:  for 3-Sum and 3-Sum-Closest, the first loop should bounded at vector.size() - 2 since the last two elements has no more than two elements after them for computation of 2-Sum. Same is the case when K &gt; 3, the first loop should bounded at vector.size() - K – 1.</w:t>
+      </w:r>
+    </w:p>
+    <w:p>
+      <w:pPr>
+        <w:pStyle w:val="a3"/>
+        <w:numPr>
+          <w:ilvl w:val="0"/>
+          <w:numId w:val="3"/>
+        </w:numPr>
+      </w:pPr>
+      <w:bookmarkStart w:id="0" w:name="_GoBack"/>
+      <w:bookmarkEnd w:id="0"/>
     </w:p>
     <w:sectPr>
       <w:pgSz w:w="12240" w:h="15840"/>

</xml_diff>